<commit_message>
atualização final dos documentos
</commit_message>
<xml_diff>
--- a/Documentos/2. Atividades do Negocio.docx
+++ b/Documentos/2. Atividades do Negocio.docx
@@ -981,7 +981,7 @@
         <w:jc w:val="both"/>
       </w:pPr>
       <w:r>
-        <w:t xml:space="preserve">A principal atividade do negócio será manter o agendamento, onde </w:t>
+        <w:t xml:space="preserve">A principal atividade do negócio será o agendamento, onde </w:t>
       </w:r>
       <w:r>
         <w:t>ele</w:t>
@@ -1017,7 +1017,15 @@
           <w:sz w:val="32"/>
           <w:szCs w:val="32"/>
         </w:rPr>
-        <w:t>Manter agendamento</w:t>
+        <w:t xml:space="preserve">Manter </w:t>
+      </w:r>
+      <w:r>
+        <w:rPr>
+          <w:sz w:val="32"/>
+          <w:szCs w:val="32"/>
+          <w:u w:val="single"/>
+        </w:rPr>
+        <w:t>agendamento</w:t>
       </w:r>
       <w:bookmarkEnd w:id="3"/>
     </w:p>
@@ -1041,7 +1049,13 @@
         <w:jc w:val="both"/>
       </w:pPr>
       <w:r>
-        <w:t>Outro usuário solicita agendamento para visita e automaticamente o sistema aloca um corretor que tenha uma agenda disponível. Aguarda a confirmação do corretor, que caso não ocorra, é exibida uma opção ao usuário de aguardar que outro corretor confirme a visita. Após a confirmação do corretor o cliente receberá uma notificação que o agendamento está concluído.</w:t>
+        <w:t xml:space="preserve">Outro usuário solicita agendamento para visita </w:t>
+      </w:r>
+      <w:r>
+        <w:t>pelo corretor escolhido ou</w:t>
+      </w:r>
+      <w:r>
+        <w:t xml:space="preserve"> automaticamente o sistema aloca um corretor que tenha uma agenda disponível.</w:t>
       </w:r>
     </w:p>
     <w:p>
@@ -1092,6 +1106,7 @@
         <w:rPr>
           <w:sz w:val="32"/>
           <w:szCs w:val="32"/>
+          <w:u w:val="single"/>
         </w:rPr>
         <w:t>Imóvel</w:t>
       </w:r>
@@ -1104,7 +1119,22 @@
         <w:jc w:val="both"/>
       </w:pPr>
       <w:r>
-        <w:t>O imóvel após ser cadastrado é encaminhado para aprovação, após ser aprovado, passará a aparecer no catálogo do site. O imóvel pode também ser reprovado, alterado ou deletado por quem cadastrou ou pelo administrador do sistema.</w:t>
+        <w:t>O imóvel após ser cadastrado é encaminhado para aprovação, após ser aprovado, passará a aparecer no catálogo do site. O imóvel pode também ser reprovado, alterado ou deletado por quem cadastrou ou pelo administrador</w:t>
+      </w:r>
+      <w:r>
+        <w:t xml:space="preserve">/corretor </w:t>
+      </w:r>
+      <w:r>
+        <w:t xml:space="preserve">do </w:t>
+      </w:r>
+      <w:r>
+        <w:rPr>
+          <w:u w:val="single"/>
+        </w:rPr>
+        <w:t>sistema</w:t>
+      </w:r>
+      <w:r>
+        <w:t>.</w:t>
       </w:r>
     </w:p>
     <w:p>
@@ -1151,18 +1181,21 @@
         </w:rPr>
         <w:t xml:space="preserve">Manter </w:t>
       </w:r>
+      <w:bookmarkEnd w:id="5"/>
       <w:r>
         <w:rPr>
           <w:sz w:val="32"/>
           <w:szCs w:val="32"/>
         </w:rPr>
-        <w:t>Funcionário</w:t>
-      </w:r>
-      <w:bookmarkEnd w:id="5"/>
+        <w:t>Usuário</w:t>
+      </w:r>
     </w:p>
     <w:p>
       <w:pPr>
         <w:ind w:left="360"/>
+        <w:rPr>
+          <w:u w:val="single"/>
+        </w:rPr>
       </w:pPr>
     </w:p>
     <w:p>
@@ -1171,7 +1204,28 @@
         <w:jc w:val="both"/>
       </w:pPr>
       <w:r>
-        <w:t>O administrador poderá cadastrar, alterar, consultar e deletar um funcionário do sistema, o qual será o responsável pelas visitas e vendas dos imóveis</w:t>
+        <w:t xml:space="preserve">O </w:t>
+      </w:r>
+      <w:r>
+        <w:t xml:space="preserve">usuário </w:t>
+      </w:r>
+      <w:r>
+        <w:t xml:space="preserve">poderá cadastrar, alterar, consultar </w:t>
+      </w:r>
+      <w:r>
+        <w:t>os dados</w:t>
+      </w:r>
+      <w:r>
+        <w:t xml:space="preserve"> </w:t>
+      </w:r>
+      <w:r>
+        <w:t>n</w:t>
+      </w:r>
+      <w:r>
+        <w:t>o sistema</w:t>
+      </w:r>
+      <w:r>
+        <w:t>.</w:t>
       </w:r>
       <w:r>
         <w:br w:type="page"/>
@@ -1196,7 +1250,9 @@
       <w:r>
         <w:t>Diagrama de Atividades</w:t>
       </w:r>
+      <w:bookmarkStart w:id="8" w:name="_GoBack"/>
       <w:bookmarkEnd w:id="7"/>
+      <w:bookmarkEnd w:id="8"/>
     </w:p>
     <w:p>
       <w:pPr>
@@ -1220,8 +1276,8 @@
           <w:noProof/>
         </w:rPr>
         <w:drawing>
-          <wp:inline distT="0" distB="0" distL="0" distR="0" wp14:anchorId="0D3E4323" wp14:editId="71D26D0C">
-            <wp:extent cx="6282055" cy="5842635"/>
+          <wp:inline distT="0" distB="0" distL="0" distR="0" wp14:anchorId="0D3E4323" wp14:editId="0B59BA01">
+            <wp:extent cx="6091555" cy="5842635"/>
             <wp:effectExtent l="0" t="0" r="4445" b="5715"/>
             <wp:docPr id="4" name="Imagem 4"/>
             <wp:cNvGraphicFramePr>
@@ -1252,7 +1308,7 @@
                   <pic:spPr bwMode="auto">
                     <a:xfrm>
                       <a:off x="0" y="0"/>
-                      <a:ext cx="6282055" cy="5842635"/>
+                      <a:ext cx="6091555" cy="5842635"/>
                     </a:xfrm>
                     <a:prstGeom prst="rect">
                       <a:avLst/>
@@ -1293,16 +1349,14 @@
       <w:pPr>
         <w:ind w:left="1440"/>
       </w:pPr>
-      <w:bookmarkStart w:id="8" w:name="_GoBack"/>
-      <w:bookmarkEnd w:id="8"/>
       <w:r>
         <w:rPr>
           <w:noProof/>
         </w:rPr>
         <w:drawing>
-          <wp:inline distT="0" distB="0" distL="0" distR="0" wp14:anchorId="21587E25" wp14:editId="3349731B">
-            <wp:extent cx="6269990" cy="5937885"/>
-            <wp:effectExtent l="0" t="0" r="0" b="5715"/>
+          <wp:inline distT="0" distB="0" distL="0" distR="0" wp14:anchorId="21587E25" wp14:editId="188F8118">
+            <wp:extent cx="5917565" cy="5937885"/>
+            <wp:effectExtent l="0" t="0" r="6985" b="5715"/>
             <wp:docPr id="5" name="Imagem 5"/>
             <wp:cNvGraphicFramePr>
               <a:graphicFrameLocks xmlns:a="http://schemas.openxmlformats.org/drawingml/2006/main" noChangeAspect="1"/>
@@ -1332,7 +1386,7 @@
                   <pic:spPr bwMode="auto">
                     <a:xfrm>
                       <a:off x="0" y="0"/>
-                      <a:ext cx="6269990" cy="5937885"/>
+                      <a:ext cx="5917565" cy="5937885"/>
                     </a:xfrm>
                     <a:prstGeom prst="rect">
                       <a:avLst/>
@@ -1744,7 +1798,25 @@
         <w:sz w:val="18"/>
         <w:szCs w:val="18"/>
       </w:rPr>
-      <w:t>Versão do template: 2.0</w:t>
+      <w:t xml:space="preserve">Versão do </w:t>
+    </w:r>
+    <w:proofErr w:type="spellStart"/>
+    <w:r>
+      <w:rPr>
+        <w:color w:val="000000"/>
+        <w:sz w:val="18"/>
+        <w:szCs w:val="18"/>
+      </w:rPr>
+      <w:t>template</w:t>
+    </w:r>
+    <w:proofErr w:type="spellEnd"/>
+    <w:r>
+      <w:rPr>
+        <w:color w:val="000000"/>
+        <w:sz w:val="18"/>
+        <w:szCs w:val="18"/>
+      </w:rPr>
+      <w:t>: 2.0</w:t>
     </w:r>
   </w:p>
 </w:ftr>
@@ -2412,7 +2484,7 @@
     </w:rPrDefault>
     <w:pPrDefault/>
   </w:docDefaults>
-  <w:latentStyles w:defLockedState="0" w:defUIPriority="99" w:defSemiHidden="0" w:defUnhideWhenUsed="0" w:defQFormat="0" w:count="377">
+  <w:latentStyles w:defLockedState="0" w:defUIPriority="99" w:defSemiHidden="0" w:defUnhideWhenUsed="0" w:defQFormat="0" w:count="376">
     <w:lsdException w:name="Normal" w:uiPriority="0" w:qFormat="1"/>
     <w:lsdException w:name="heading 1" w:uiPriority="9" w:qFormat="1"/>
     <w:lsdException w:name="heading 2" w:semiHidden="1" w:uiPriority="9" w:unhideWhenUsed="1" w:qFormat="1"/>
@@ -2789,7 +2861,6 @@
     <w:lsdException w:name="Hashtag" w:semiHidden="1" w:unhideWhenUsed="1"/>
     <w:lsdException w:name="Unresolved Mention" w:semiHidden="1" w:unhideWhenUsed="1"/>
     <w:lsdException w:name="Smart Link" w:semiHidden="1" w:unhideWhenUsed="1"/>
-    <w:lsdException w:name="Smart Link Error" w:semiHidden="1" w:unhideWhenUsed="1"/>
   </w:latentStyles>
   <w:style w:type="paragraph" w:default="1" w:styleId="Normal">
     <w:name w:val="Normal"/>

</xml_diff>

<commit_message>
inserção funcionalidade agendamento concluir e atualização documentos
</commit_message>
<xml_diff>
--- a/Documentos/2. Atividades do Negocio.docx
+++ b/Documentos/2. Atividades do Negocio.docx
@@ -1250,36 +1250,25 @@
       <w:r>
         <w:t>Diagrama de Atividades</w:t>
       </w:r>
-      <w:bookmarkStart w:id="8" w:name="_GoBack"/>
       <w:bookmarkEnd w:id="7"/>
-      <w:bookmarkEnd w:id="8"/>
-    </w:p>
-    <w:p>
-      <w:pPr>
+    </w:p>
+    <w:p>
+      <w:pPr>
+        <w:pStyle w:val="PargrafodaLista"/>
         <w:numPr>
           <w:ilvl w:val="0"/>
-          <w:numId w:val="2"/>
+          <w:numId w:val="6"/>
         </w:numPr>
-        <w:jc w:val="both"/>
-      </w:pPr>
-      <w:r>
-        <w:t>Manter Agendamento</w:t>
-      </w:r>
-    </w:p>
-    <w:p>
-      <w:pPr>
-        <w:ind w:left="1440"/>
-        <w:jc w:val="both"/>
-      </w:pPr>
-      <w:r>
-        <w:rPr>
-          <w:noProof/>
-        </w:rPr>
+      </w:pPr>
+      <w:r>
+        <w:t>Alocação automática em agendamentos</w:t>
+      </w:r>
+      <w:r>
         <w:drawing>
-          <wp:inline distT="0" distB="0" distL="0" distR="0" wp14:anchorId="0D3E4323" wp14:editId="0B59BA01">
-            <wp:extent cx="6091555" cy="5842635"/>
-            <wp:effectExtent l="0" t="0" r="4445" b="5715"/>
-            <wp:docPr id="4" name="Imagem 4"/>
+          <wp:inline distT="0" distB="0" distL="0" distR="0" wp14:anchorId="3C3E66E3" wp14:editId="5B78C3E6">
+            <wp:extent cx="4762500" cy="6223338"/>
+            <wp:effectExtent l="0" t="0" r="0" b="6350"/>
+            <wp:docPr id="1" name="Imagem 1"/>
             <wp:cNvGraphicFramePr>
               <a:graphicFrameLocks xmlns:a="http://schemas.openxmlformats.org/drawingml/2006/main" noChangeAspect="1"/>
             </wp:cNvGraphicFramePr>
@@ -1287,36 +1276,23 @@
               <a:graphicData uri="http://schemas.openxmlformats.org/drawingml/2006/picture">
                 <pic:pic xmlns:pic="http://schemas.openxmlformats.org/drawingml/2006/picture">
                   <pic:nvPicPr>
-                    <pic:cNvPr id="0" name="Picture 1"/>
-                    <pic:cNvPicPr>
-                      <a:picLocks noChangeAspect="1" noChangeArrowheads="1"/>
-                    </pic:cNvPicPr>
+                    <pic:cNvPr id="1" name=""/>
+                    <pic:cNvPicPr/>
                   </pic:nvPicPr>
                   <pic:blipFill>
-                    <a:blip r:embed="rId7">
-                      <a:extLst>
-                        <a:ext uri="{28A0092B-C50C-407E-A947-70E740481C1C}">
-                          <a14:useLocalDpi xmlns:a14="http://schemas.microsoft.com/office/drawing/2010/main" val="0"/>
-                        </a:ext>
-                      </a:extLst>
-                    </a:blip>
-                    <a:srcRect/>
+                    <a:blip r:embed="rId7"/>
                     <a:stretch>
                       <a:fillRect/>
                     </a:stretch>
                   </pic:blipFill>
-                  <pic:spPr bwMode="auto">
+                  <pic:spPr>
                     <a:xfrm>
                       <a:off x="0" y="0"/>
-                      <a:ext cx="6091555" cy="5842635"/>
+                      <a:ext cx="4770272" cy="6233495"/>
                     </a:xfrm>
                     <a:prstGeom prst="rect">
                       <a:avLst/>
                     </a:prstGeom>
-                    <a:noFill/>
-                    <a:ln>
-                      <a:noFill/>
-                    </a:ln>
                   </pic:spPr>
                 </pic:pic>
               </a:graphicData>
@@ -1326,38 +1302,39 @@
       </w:r>
     </w:p>
     <w:p>
-      <w:r>
-        <w:br w:type="page"/>
-      </w:r>
-    </w:p>
-    <w:p>
-      <w:pPr>
+      <w:pPr>
+        <w:pStyle w:val="PargrafodaLista"/>
+        <w:ind w:left="1080"/>
+      </w:pPr>
+    </w:p>
+    <w:p>
+      <w:pPr>
+        <w:pStyle w:val="PargrafodaLista"/>
         <w:numPr>
           <w:ilvl w:val="0"/>
-          <w:numId w:val="1"/>
+          <w:numId w:val="6"/>
         </w:numPr>
       </w:pPr>
       <w:r>
-        <w:lastRenderedPageBreak/>
-        <w:t xml:space="preserve">Manter </w:t>
-      </w:r>
-      <w:r>
-        <w:t>Imóvel</w:t>
-      </w:r>
-    </w:p>
-    <w:p>
-      <w:pPr>
-        <w:ind w:left="1440"/>
-      </w:pPr>
-      <w:r>
-        <w:rPr>
-          <w:noProof/>
-        </w:rPr>
+        <w:t>Geração de catálogo por status</w:t>
+      </w:r>
+      <w:r>
+        <w:t xml:space="preserve"> </w:t>
+      </w:r>
+    </w:p>
+    <w:p>
+      <w:pPr>
+        <w:pStyle w:val="PargrafodaLista"/>
+        <w:ind w:left="1080"/>
+      </w:pPr>
+      <w:bookmarkStart w:id="8" w:name="_GoBack"/>
+      <w:bookmarkEnd w:id="8"/>
+      <w:r>
         <w:drawing>
-          <wp:inline distT="0" distB="0" distL="0" distR="0" wp14:anchorId="21587E25" wp14:editId="188F8118">
-            <wp:extent cx="5917565" cy="5937885"/>
-            <wp:effectExtent l="0" t="0" r="6985" b="5715"/>
-            <wp:docPr id="5" name="Imagem 5"/>
+          <wp:inline distT="0" distB="0" distL="0" distR="0" wp14:anchorId="0769000A" wp14:editId="26D52B4C">
+            <wp:extent cx="6286500" cy="5909945"/>
+            <wp:effectExtent l="0" t="0" r="0" b="0"/>
+            <wp:docPr id="6" name="Imagem 6"/>
             <wp:cNvGraphicFramePr>
               <a:graphicFrameLocks xmlns:a="http://schemas.openxmlformats.org/drawingml/2006/main" noChangeAspect="1"/>
             </wp:cNvGraphicFramePr>
@@ -1365,36 +1342,23 @@
               <a:graphicData uri="http://schemas.openxmlformats.org/drawingml/2006/picture">
                 <pic:pic xmlns:pic="http://schemas.openxmlformats.org/drawingml/2006/picture">
                   <pic:nvPicPr>
-                    <pic:cNvPr id="0" name="Picture 2"/>
-                    <pic:cNvPicPr>
-                      <a:picLocks noChangeAspect="1" noChangeArrowheads="1"/>
-                    </pic:cNvPicPr>
+                    <pic:cNvPr id="1" name=""/>
+                    <pic:cNvPicPr/>
                   </pic:nvPicPr>
                   <pic:blipFill>
-                    <a:blip r:embed="rId8">
-                      <a:extLst>
-                        <a:ext uri="{28A0092B-C50C-407E-A947-70E740481C1C}">
-                          <a14:useLocalDpi xmlns:a14="http://schemas.microsoft.com/office/drawing/2010/main" val="0"/>
-                        </a:ext>
-                      </a:extLst>
-                    </a:blip>
-                    <a:srcRect/>
+                    <a:blip r:embed="rId8"/>
                     <a:stretch>
                       <a:fillRect/>
                     </a:stretch>
                   </pic:blipFill>
-                  <pic:spPr bwMode="auto">
+                  <pic:spPr>
                     <a:xfrm>
                       <a:off x="0" y="0"/>
-                      <a:ext cx="5917565" cy="5937885"/>
+                      <a:ext cx="6286500" cy="5909945"/>
                     </a:xfrm>
                     <a:prstGeom prst="rect">
                       <a:avLst/>
                     </a:prstGeom>
-                    <a:noFill/>
-                    <a:ln>
-                      <a:noFill/>
-                    </a:ln>
                   </pic:spPr>
                 </pic:pic>
               </a:graphicData>
@@ -2233,6 +2197,119 @@
     </w:lvl>
   </w:abstractNum>
   <w:abstractNum w:abstractNumId="2" w15:restartNumberingAfterBreak="0">
+    <w:nsid w:val="55130B0C"/>
+    <w:multiLevelType w:val="hybridMultilevel"/>
+    <w:tmpl w:val="0C6AA744"/>
+    <w:lvl w:ilvl="0" w:tplc="04160001">
+      <w:start w:val="1"/>
+      <w:numFmt w:val="bullet"/>
+      <w:lvlText w:val=""/>
+      <w:lvlJc w:val="left"/>
+      <w:pPr>
+        <w:ind w:left="1080" w:hanging="360"/>
+      </w:pPr>
+      <w:rPr>
+        <w:rFonts w:ascii="Symbol" w:hAnsi="Symbol" w:hint="default"/>
+      </w:rPr>
+    </w:lvl>
+    <w:lvl w:ilvl="1" w:tplc="04160003" w:tentative="1">
+      <w:start w:val="1"/>
+      <w:numFmt w:val="bullet"/>
+      <w:lvlText w:val="o"/>
+      <w:lvlJc w:val="left"/>
+      <w:pPr>
+        <w:ind w:left="1800" w:hanging="360"/>
+      </w:pPr>
+      <w:rPr>
+        <w:rFonts w:ascii="Courier New" w:hAnsi="Courier New" w:cs="Courier New" w:hint="default"/>
+      </w:rPr>
+    </w:lvl>
+    <w:lvl w:ilvl="2" w:tplc="04160005" w:tentative="1">
+      <w:start w:val="1"/>
+      <w:numFmt w:val="bullet"/>
+      <w:lvlText w:val=""/>
+      <w:lvlJc w:val="left"/>
+      <w:pPr>
+        <w:ind w:left="2520" w:hanging="360"/>
+      </w:pPr>
+      <w:rPr>
+        <w:rFonts w:ascii="Wingdings" w:hAnsi="Wingdings" w:hint="default"/>
+      </w:rPr>
+    </w:lvl>
+    <w:lvl w:ilvl="3" w:tplc="04160001" w:tentative="1">
+      <w:start w:val="1"/>
+      <w:numFmt w:val="bullet"/>
+      <w:lvlText w:val=""/>
+      <w:lvlJc w:val="left"/>
+      <w:pPr>
+        <w:ind w:left="3240" w:hanging="360"/>
+      </w:pPr>
+      <w:rPr>
+        <w:rFonts w:ascii="Symbol" w:hAnsi="Symbol" w:hint="default"/>
+      </w:rPr>
+    </w:lvl>
+    <w:lvl w:ilvl="4" w:tplc="04160003" w:tentative="1">
+      <w:start w:val="1"/>
+      <w:numFmt w:val="bullet"/>
+      <w:lvlText w:val="o"/>
+      <w:lvlJc w:val="left"/>
+      <w:pPr>
+        <w:ind w:left="3960" w:hanging="360"/>
+      </w:pPr>
+      <w:rPr>
+        <w:rFonts w:ascii="Courier New" w:hAnsi="Courier New" w:cs="Courier New" w:hint="default"/>
+      </w:rPr>
+    </w:lvl>
+    <w:lvl w:ilvl="5" w:tplc="04160005" w:tentative="1">
+      <w:start w:val="1"/>
+      <w:numFmt w:val="bullet"/>
+      <w:lvlText w:val=""/>
+      <w:lvlJc w:val="left"/>
+      <w:pPr>
+        <w:ind w:left="4680" w:hanging="360"/>
+      </w:pPr>
+      <w:rPr>
+        <w:rFonts w:ascii="Wingdings" w:hAnsi="Wingdings" w:hint="default"/>
+      </w:rPr>
+    </w:lvl>
+    <w:lvl w:ilvl="6" w:tplc="04160001" w:tentative="1">
+      <w:start w:val="1"/>
+      <w:numFmt w:val="bullet"/>
+      <w:lvlText w:val=""/>
+      <w:lvlJc w:val="left"/>
+      <w:pPr>
+        <w:ind w:left="5400" w:hanging="360"/>
+      </w:pPr>
+      <w:rPr>
+        <w:rFonts w:ascii="Symbol" w:hAnsi="Symbol" w:hint="default"/>
+      </w:rPr>
+    </w:lvl>
+    <w:lvl w:ilvl="7" w:tplc="04160003" w:tentative="1">
+      <w:start w:val="1"/>
+      <w:numFmt w:val="bullet"/>
+      <w:lvlText w:val="o"/>
+      <w:lvlJc w:val="left"/>
+      <w:pPr>
+        <w:ind w:left="6120" w:hanging="360"/>
+      </w:pPr>
+      <w:rPr>
+        <w:rFonts w:ascii="Courier New" w:hAnsi="Courier New" w:cs="Courier New" w:hint="default"/>
+      </w:rPr>
+    </w:lvl>
+    <w:lvl w:ilvl="8" w:tplc="04160005" w:tentative="1">
+      <w:start w:val="1"/>
+      <w:numFmt w:val="bullet"/>
+      <w:lvlText w:val=""/>
+      <w:lvlJc w:val="left"/>
+      <w:pPr>
+        <w:ind w:left="6840" w:hanging="360"/>
+      </w:pPr>
+      <w:rPr>
+        <w:rFonts w:ascii="Wingdings" w:hAnsi="Wingdings" w:hint="default"/>
+      </w:rPr>
+    </w:lvl>
+  </w:abstractNum>
+  <w:abstractNum w:abstractNumId="3" w15:restartNumberingAfterBreak="0">
     <w:nsid w:val="65066DA4"/>
     <w:multiLevelType w:val="multilevel"/>
     <w:tmpl w:val="EACE7808"/>
@@ -2345,7 +2422,120 @@
       </w:rPr>
     </w:lvl>
   </w:abstractNum>
-  <w:abstractNum w:abstractNumId="3" w15:restartNumberingAfterBreak="0">
+  <w:abstractNum w:abstractNumId="4" w15:restartNumberingAfterBreak="0">
+    <w:nsid w:val="6DE25540"/>
+    <w:multiLevelType w:val="hybridMultilevel"/>
+    <w:tmpl w:val="911EBBC4"/>
+    <w:lvl w:ilvl="0" w:tplc="04160001">
+      <w:start w:val="1"/>
+      <w:numFmt w:val="bullet"/>
+      <w:lvlText w:val=""/>
+      <w:lvlJc w:val="left"/>
+      <w:pPr>
+        <w:ind w:left="2160" w:hanging="360"/>
+      </w:pPr>
+      <w:rPr>
+        <w:rFonts w:ascii="Symbol" w:hAnsi="Symbol" w:hint="default"/>
+      </w:rPr>
+    </w:lvl>
+    <w:lvl w:ilvl="1" w:tplc="04160003" w:tentative="1">
+      <w:start w:val="1"/>
+      <w:numFmt w:val="bullet"/>
+      <w:lvlText w:val="o"/>
+      <w:lvlJc w:val="left"/>
+      <w:pPr>
+        <w:ind w:left="2880" w:hanging="360"/>
+      </w:pPr>
+      <w:rPr>
+        <w:rFonts w:ascii="Courier New" w:hAnsi="Courier New" w:cs="Courier New" w:hint="default"/>
+      </w:rPr>
+    </w:lvl>
+    <w:lvl w:ilvl="2" w:tplc="04160005" w:tentative="1">
+      <w:start w:val="1"/>
+      <w:numFmt w:val="bullet"/>
+      <w:lvlText w:val=""/>
+      <w:lvlJc w:val="left"/>
+      <w:pPr>
+        <w:ind w:left="3600" w:hanging="360"/>
+      </w:pPr>
+      <w:rPr>
+        <w:rFonts w:ascii="Wingdings" w:hAnsi="Wingdings" w:hint="default"/>
+      </w:rPr>
+    </w:lvl>
+    <w:lvl w:ilvl="3" w:tplc="04160001" w:tentative="1">
+      <w:start w:val="1"/>
+      <w:numFmt w:val="bullet"/>
+      <w:lvlText w:val=""/>
+      <w:lvlJc w:val="left"/>
+      <w:pPr>
+        <w:ind w:left="4320" w:hanging="360"/>
+      </w:pPr>
+      <w:rPr>
+        <w:rFonts w:ascii="Symbol" w:hAnsi="Symbol" w:hint="default"/>
+      </w:rPr>
+    </w:lvl>
+    <w:lvl w:ilvl="4" w:tplc="04160003" w:tentative="1">
+      <w:start w:val="1"/>
+      <w:numFmt w:val="bullet"/>
+      <w:lvlText w:val="o"/>
+      <w:lvlJc w:val="left"/>
+      <w:pPr>
+        <w:ind w:left="5040" w:hanging="360"/>
+      </w:pPr>
+      <w:rPr>
+        <w:rFonts w:ascii="Courier New" w:hAnsi="Courier New" w:cs="Courier New" w:hint="default"/>
+      </w:rPr>
+    </w:lvl>
+    <w:lvl w:ilvl="5" w:tplc="04160005" w:tentative="1">
+      <w:start w:val="1"/>
+      <w:numFmt w:val="bullet"/>
+      <w:lvlText w:val=""/>
+      <w:lvlJc w:val="left"/>
+      <w:pPr>
+        <w:ind w:left="5760" w:hanging="360"/>
+      </w:pPr>
+      <w:rPr>
+        <w:rFonts w:ascii="Wingdings" w:hAnsi="Wingdings" w:hint="default"/>
+      </w:rPr>
+    </w:lvl>
+    <w:lvl w:ilvl="6" w:tplc="04160001" w:tentative="1">
+      <w:start w:val="1"/>
+      <w:numFmt w:val="bullet"/>
+      <w:lvlText w:val=""/>
+      <w:lvlJc w:val="left"/>
+      <w:pPr>
+        <w:ind w:left="6480" w:hanging="360"/>
+      </w:pPr>
+      <w:rPr>
+        <w:rFonts w:ascii="Symbol" w:hAnsi="Symbol" w:hint="default"/>
+      </w:rPr>
+    </w:lvl>
+    <w:lvl w:ilvl="7" w:tplc="04160003" w:tentative="1">
+      <w:start w:val="1"/>
+      <w:numFmt w:val="bullet"/>
+      <w:lvlText w:val="o"/>
+      <w:lvlJc w:val="left"/>
+      <w:pPr>
+        <w:ind w:left="7200" w:hanging="360"/>
+      </w:pPr>
+      <w:rPr>
+        <w:rFonts w:ascii="Courier New" w:hAnsi="Courier New" w:cs="Courier New" w:hint="default"/>
+      </w:rPr>
+    </w:lvl>
+    <w:lvl w:ilvl="8" w:tplc="04160005" w:tentative="1">
+      <w:start w:val="1"/>
+      <w:numFmt w:val="bullet"/>
+      <w:lvlText w:val=""/>
+      <w:lvlJc w:val="left"/>
+      <w:pPr>
+        <w:ind w:left="7920" w:hanging="360"/>
+      </w:pPr>
+      <w:rPr>
+        <w:rFonts w:ascii="Wingdings" w:hAnsi="Wingdings" w:hint="default"/>
+      </w:rPr>
+    </w:lvl>
+  </w:abstractNum>
+  <w:abstractNum w:abstractNumId="5" w15:restartNumberingAfterBreak="0">
     <w:nsid w:val="76BD04AC"/>
     <w:multiLevelType w:val="multilevel"/>
     <w:tmpl w:val="CA1046F6"/>
@@ -2462,13 +2652,19 @@
     <w:abstractNumId w:val="1"/>
   </w:num>
   <w:num w:numId="2">
-    <w:abstractNumId w:val="3"/>
+    <w:abstractNumId w:val="5"/>
   </w:num>
   <w:num w:numId="3">
-    <w:abstractNumId w:val="2"/>
+    <w:abstractNumId w:val="3"/>
   </w:num>
   <w:num w:numId="4">
     <w:abstractNumId w:val="0"/>
+  </w:num>
+  <w:num w:numId="5">
+    <w:abstractNumId w:val="4"/>
+  </w:num>
+  <w:num w:numId="6">
+    <w:abstractNumId w:val="2"/>
   </w:num>
 </w:numbering>
 </file>
@@ -3113,6 +3309,17 @@
       <w:u w:val="single"/>
     </w:rPr>
   </w:style>
+  <w:style w:type="paragraph" w:styleId="PargrafodaLista">
+    <w:name w:val="List Paragraph"/>
+    <w:basedOn w:val="Normal"/>
+    <w:uiPriority w:val="34"/>
+    <w:qFormat/>
+    <w:rsid w:val="007A5ED4"/>
+    <w:pPr>
+      <w:ind w:left="720"/>
+      <w:contextualSpacing/>
+    </w:pPr>
+  </w:style>
 </w:styles>
 </file>
 

</xml_diff>

<commit_message>
inserção atores nos diagramas e atualização dg de atividade
</commit_message>
<xml_diff>
--- a/Documentos/2. Atividades do Negocio.docx
+++ b/Documentos/2. Atividades do Negocio.docx
@@ -328,9 +328,7 @@
         </w:rPr>
       </w:pPr>
       <w:bookmarkStart w:id="0" w:name="_gjdgxs" w:colFirst="0" w:colLast="0"/>
-      <w:bookmarkStart w:id="1" w:name="_GoBack"/>
       <w:bookmarkEnd w:id="0"/>
-      <w:bookmarkEnd w:id="1"/>
       <w:r>
         <w:br w:type="page"/>
       </w:r>
@@ -850,7 +848,7 @@
           <w:szCs w:val="36"/>
         </w:rPr>
       </w:pPr>
-      <w:bookmarkStart w:id="2" w:name="_Toc56254429"/>
+      <w:bookmarkStart w:id="1" w:name="_Toc56254429"/>
       <w:r>
         <w:rPr>
           <w:sz w:val="36"/>
@@ -858,7 +856,7 @@
         </w:rPr>
         <w:t>Objetivo</w:t>
       </w:r>
-      <w:bookmarkEnd w:id="2"/>
+      <w:bookmarkEnd w:id="1"/>
     </w:p>
     <w:p>
       <w:pPr>
@@ -886,7 +884,7 @@
           <w:szCs w:val="36"/>
         </w:rPr>
       </w:pPr>
-      <w:bookmarkStart w:id="3" w:name="_Toc56254430"/>
+      <w:bookmarkStart w:id="2" w:name="_Toc56254430"/>
       <w:r>
         <w:rPr>
           <w:sz w:val="36"/>
@@ -894,7 +892,7 @@
         </w:rPr>
         <w:t>Atividades do Negócio</w:t>
       </w:r>
-      <w:bookmarkEnd w:id="3"/>
+      <w:bookmarkEnd w:id="2"/>
     </w:p>
     <w:p>
       <w:pPr>
@@ -929,7 +927,7 @@
           <w:szCs w:val="32"/>
         </w:rPr>
       </w:pPr>
-      <w:bookmarkStart w:id="4" w:name="_Toc56254431"/>
+      <w:bookmarkStart w:id="3" w:name="_Toc56254431"/>
       <w:r>
         <w:rPr>
           <w:color w:val="000000"/>
@@ -945,7 +943,7 @@
         </w:rPr>
         <w:t>Alocação automática em agendamentos</w:t>
       </w:r>
-      <w:bookmarkEnd w:id="4"/>
+      <w:bookmarkEnd w:id="3"/>
     </w:p>
     <w:p>
       <w:pPr>
@@ -985,7 +983,7 @@
           <w:szCs w:val="32"/>
         </w:rPr>
       </w:pPr>
-      <w:bookmarkStart w:id="5" w:name="_Toc56254432"/>
+      <w:bookmarkStart w:id="4" w:name="_Toc56254432"/>
       <w:r>
         <w:rPr>
           <w:color w:val="000000"/>
@@ -1017,7 +1015,7 @@
         </w:rPr>
         <w:t>Geração de catálogo por status</w:t>
       </w:r>
-      <w:bookmarkEnd w:id="5"/>
+      <w:bookmarkEnd w:id="4"/>
     </w:p>
     <w:p/>
     <w:p>
@@ -1037,13 +1035,6 @@
       <w:r>
         <w:br w:type="page"/>
       </w:r>
-    </w:p>
-    <w:p>
-      <w:pPr>
-        <w:jc w:val="both"/>
-      </w:pPr>
-      <w:bookmarkStart w:id="6" w:name="_2u70b8keipyp" w:colFirst="0" w:colLast="0"/>
-      <w:bookmarkEnd w:id="6"/>
     </w:p>
     <w:p>
       <w:pPr>
@@ -1053,11 +1044,16 @@
           <w:numId w:val="4"/>
         </w:numPr>
       </w:pPr>
-      <w:bookmarkStart w:id="7" w:name="_Toc56254433"/>
-      <w:r>
+      <w:bookmarkStart w:id="5" w:name="_2u70b8keipyp" w:colFirst="0" w:colLast="0"/>
+      <w:bookmarkStart w:id="6" w:name="_Toc56254433"/>
+      <w:bookmarkStart w:id="7" w:name="_GoBack"/>
+      <w:bookmarkEnd w:id="5"/>
+      <w:bookmarkEnd w:id="7"/>
+      <w:r>
+        <w:lastRenderedPageBreak/>
         <w:t>Diagrama de Atividades</w:t>
       </w:r>
-      <w:bookmarkEnd w:id="7"/>
+      <w:bookmarkEnd w:id="6"/>
     </w:p>
     <w:p>
       <w:pPr>
@@ -1066,6 +1062,7 @@
           <w:ilvl w:val="0"/>
           <w:numId w:val="6"/>
         </w:numPr>
+        <w:ind w:left="720"/>
       </w:pPr>
       <w:r>
         <w:t>Alocação automática em agendamentos</w:t>
@@ -1075,10 +1072,10 @@
           <w:noProof/>
         </w:rPr>
         <w:drawing>
-          <wp:inline distT="0" distB="0" distL="0" distR="0" wp14:anchorId="3C3E66E3" wp14:editId="5B78C3E6">
-            <wp:extent cx="4762500" cy="6223338"/>
-            <wp:effectExtent l="0" t="0" r="0" b="6350"/>
-            <wp:docPr id="1" name="Imagem 1"/>
+          <wp:inline distT="0" distB="0" distL="0" distR="0" wp14:anchorId="6C8F7B7D" wp14:editId="0023EF4D">
+            <wp:extent cx="6286500" cy="6667500"/>
+            <wp:effectExtent l="0" t="0" r="0" b="0"/>
+            <wp:docPr id="3" name="Imagem 3"/>
             <wp:cNvGraphicFramePr>
               <a:graphicFrameLocks xmlns:a="http://schemas.openxmlformats.org/drawingml/2006/main" noChangeAspect="1"/>
             </wp:cNvGraphicFramePr>
@@ -1086,23 +1083,36 @@
               <a:graphicData uri="http://schemas.openxmlformats.org/drawingml/2006/picture">
                 <pic:pic xmlns:pic="http://schemas.openxmlformats.org/drawingml/2006/picture">
                   <pic:nvPicPr>
-                    <pic:cNvPr id="1" name=""/>
-                    <pic:cNvPicPr/>
+                    <pic:cNvPr id="0" name="Picture 1"/>
+                    <pic:cNvPicPr>
+                      <a:picLocks noChangeAspect="1" noChangeArrowheads="1"/>
+                    </pic:cNvPicPr>
                   </pic:nvPicPr>
                   <pic:blipFill>
-                    <a:blip r:embed="rId7"/>
+                    <a:blip r:embed="rId7">
+                      <a:extLst>
+                        <a:ext uri="{28A0092B-C50C-407E-A947-70E740481C1C}">
+                          <a14:useLocalDpi xmlns:a14="http://schemas.microsoft.com/office/drawing/2010/main" val="0"/>
+                        </a:ext>
+                      </a:extLst>
+                    </a:blip>
+                    <a:srcRect/>
                     <a:stretch>
                       <a:fillRect/>
                     </a:stretch>
                   </pic:blipFill>
-                  <pic:spPr>
+                  <pic:spPr bwMode="auto">
                     <a:xfrm>
                       <a:off x="0" y="0"/>
-                      <a:ext cx="4770272" cy="6233495"/>
+                      <a:ext cx="6286500" cy="6667500"/>
                     </a:xfrm>
                     <a:prstGeom prst="rect">
                       <a:avLst/>
                     </a:prstGeom>
+                    <a:noFill/>
+                    <a:ln>
+                      <a:noFill/>
+                    </a:ln>
                   </pic:spPr>
                 </pic:pic>
               </a:graphicData>
@@ -1541,25 +1551,7 @@
         <w:sz w:val="18"/>
         <w:szCs w:val="18"/>
       </w:rPr>
-      <w:t xml:space="preserve">Versão do </w:t>
-    </w:r>
-    <w:proofErr w:type="spellStart"/>
-    <w:r>
-      <w:rPr>
-        <w:color w:val="000000"/>
-        <w:sz w:val="18"/>
-        <w:szCs w:val="18"/>
-      </w:rPr>
-      <w:t>template</w:t>
-    </w:r>
-    <w:proofErr w:type="spellEnd"/>
-    <w:r>
-      <w:rPr>
-        <w:color w:val="000000"/>
-        <w:sz w:val="18"/>
-        <w:szCs w:val="18"/>
-      </w:rPr>
-      <w:t>: 2.0</w:t>
+      <w:t>Versão do template: 2.0</w:t>
     </w:r>
   </w:p>
 </w:ftr>

</xml_diff>